<commit_message>
updated the OSF analyses file and repository walkthrough
</commit_message>
<xml_diff>
--- a/OSF/repository_walkthrough.docx
+++ b/OSF/repository_walkthrough.docx
@@ -1,9 +1,10 @@
 
 <file path=word/document.xml><?xml version="1.0" encoding="utf-8"?>
-<w:document xmlns:wpc="http://schemas.microsoft.com/office/word/2010/wordprocessingCanvas" xmlns:cx="http://schemas.microsoft.com/office/drawing/2014/chartex" xmlns:cx1="http://schemas.microsoft.com/office/drawing/2015/9/8/chartex" xmlns:cx2="http://schemas.microsoft.com/office/drawing/2015/10/21/chartex" xmlns:cx3="http://schemas.microsoft.com/office/drawing/2016/5/9/chartex" xmlns:cx4="http://schemas.microsoft.com/office/drawing/2016/5/10/chartex" xmlns:cx5="http://schemas.microsoft.com/office/drawing/2016/5/11/chartex" xmlns:cx6="http://schemas.microsoft.com/office/drawing/2016/5/12/chartex" xmlns:cx7="http://schemas.microsoft.com/office/drawing/2016/5/13/chartex" xmlns:cx8="http://schemas.microsoft.com/office/drawing/2016/5/14/chartex" xmlns:mc="http://schemas.openxmlformats.org/markup-compatibility/2006" xmlns:aink="http://schemas.microsoft.com/office/drawing/2016/ink" xmlns:am3d="http://schemas.microsoft.com/office/drawing/2017/model3d" xmlns:o="urn:schemas-microsoft-com:office:office" xmlns:oel="http://schemas.microsoft.com/office/2019/extlst" xmlns:r="http://schemas.openxmlformats.org/officeDocument/2006/relationships" xmlns:m="http://schemas.openxmlformats.org/officeDocument/2006/math" xmlns:v="urn:schemas-microsoft-com:vml" xmlns:wp14="http://schemas.microsoft.com/office/word/2010/wordprocessingDrawing" xmlns:wp="http://schemas.openxmlformats.org/drawingml/2006/wordprocessingDrawing" xmlns:w10="urn:schemas-microsoft-com:office:word" xmlns:w="http://schemas.openxmlformats.org/wordprocessingml/2006/main" xmlns:w14="http://schemas.microsoft.com/office/word/2010/wordml" xmlns:w15="http://schemas.microsoft.com/office/word/2012/wordml" xmlns:w16cex="http://schemas.microsoft.com/office/word/2018/wordml/cex" xmlns:w16cid="http://schemas.microsoft.com/office/word/2016/wordml/cid" xmlns:w16="http://schemas.microsoft.com/office/word/2018/wordml" xmlns:w16du="http://schemas.microsoft.com/office/word/2023/wordml/word16du" xmlns:w16sdtdh="http://schemas.microsoft.com/office/word/2020/wordml/sdtdatahash" xmlns:w16se="http://schemas.microsoft.com/office/word/2015/wordml/symex" xmlns:wpg="http://schemas.microsoft.com/office/word/2010/wordprocessingGroup" xmlns:wpi="http://schemas.microsoft.com/office/word/2010/wordprocessingInk" xmlns:wne="http://schemas.microsoft.com/office/word/2006/wordml" xmlns:wps="http://schemas.microsoft.com/office/word/2010/wordprocessingShape" mc:Ignorable="w14 w15 w16se w16cid w16 w16cex w16sdtdh wp14">
+<w:document xmlns:wpc="http://schemas.microsoft.com/office/word/2010/wordprocessingCanvas" xmlns:cx="http://schemas.microsoft.com/office/drawing/2014/chartex" xmlns:cx1="http://schemas.microsoft.com/office/drawing/2015/9/8/chartex" xmlns:cx2="http://schemas.microsoft.com/office/drawing/2015/10/21/chartex" xmlns:cx3="http://schemas.microsoft.com/office/drawing/2016/5/9/chartex" xmlns:cx4="http://schemas.microsoft.com/office/drawing/2016/5/10/chartex" xmlns:cx5="http://schemas.microsoft.com/office/drawing/2016/5/11/chartex" xmlns:cx6="http://schemas.microsoft.com/office/drawing/2016/5/12/chartex" xmlns:cx7="http://schemas.microsoft.com/office/drawing/2016/5/13/chartex" xmlns:cx8="http://schemas.microsoft.com/office/drawing/2016/5/14/chartex" xmlns:mc="http://schemas.openxmlformats.org/markup-compatibility/2006" xmlns:aink="http://schemas.microsoft.com/office/drawing/2016/ink" xmlns:am3d="http://schemas.microsoft.com/office/drawing/2017/model3d" xmlns:o="urn:schemas-microsoft-com:office:office" xmlns:oel="http://schemas.microsoft.com/office/2019/extlst" xmlns:r="http://schemas.openxmlformats.org/officeDocument/2006/relationships" xmlns:m="http://schemas.openxmlformats.org/officeDocument/2006/math" xmlns:v="urn:schemas-microsoft-com:vml" xmlns:wp14="http://schemas.microsoft.com/office/word/2010/wordprocessingDrawing" xmlns:wp="http://schemas.openxmlformats.org/drawingml/2006/wordprocessingDrawing" xmlns:w10="urn:schemas-microsoft-com:office:word" xmlns:w="http://schemas.openxmlformats.org/wordprocessingml/2006/main" xmlns:w14="http://schemas.microsoft.com/office/word/2010/wordml" xmlns:w15="http://schemas.microsoft.com/office/word/2012/wordml" xmlns:w16cex="http://schemas.microsoft.com/office/word/2018/wordml/cex" xmlns:w16cid="http://schemas.microsoft.com/office/word/2016/wordml/cid" xmlns:w16="http://schemas.microsoft.com/office/word/2018/wordml" xmlns:w16sdtdh="http://schemas.microsoft.com/office/word/2020/wordml/sdtdatahash" xmlns:w16se="http://schemas.microsoft.com/office/word/2015/wordml/symex" xmlns:wpg="http://schemas.microsoft.com/office/word/2010/wordprocessingGroup" xmlns:wpi="http://schemas.microsoft.com/office/word/2010/wordprocessingInk" xmlns:wne="http://schemas.microsoft.com/office/word/2006/wordml" xmlns:wps="http://schemas.microsoft.com/office/word/2010/wordprocessingShape" mc:Ignorable="w14 w15 w16se w16cid w16 w16cex w16sdtdh wp14">
   <w:body>
     <w:p>
       <w:pPr>
+        <w:spacing w:after="0" w:line="240" w:lineRule="auto"/>
         <w:ind w:left="360"/>
         <w:jc w:val="center"/>
         <w:rPr>
@@ -41,6 +42,7 @@
     </w:p>
     <w:p>
       <w:pPr>
+        <w:spacing w:after="0" w:line="240" w:lineRule="auto"/>
         <w:jc w:val="center"/>
         <w:rPr>
           <w:rFonts w:eastAsia="Times New Roman"/>
@@ -51,7 +53,7 @@
     </w:p>
     <w:p>
       <w:pPr>
-        <w:spacing w:after="0"/>
+        <w:spacing w:after="0" w:line="240" w:lineRule="auto"/>
         <w:jc w:val="center"/>
         <w:rPr>
           <w:b/>
@@ -70,7 +72,7 @@
     </w:p>
     <w:p>
       <w:pPr>
-        <w:spacing w:after="0"/>
+        <w:spacing w:after="0" w:line="240" w:lineRule="auto"/>
         <w:ind w:hanging="115"/>
         <w:rPr>
           <w:u w:val="single"/>
@@ -97,7 +99,7 @@
     </w:p>
     <w:p>
       <w:pPr>
-        <w:spacing w:after="0"/>
+        <w:spacing w:after="0" w:line="240" w:lineRule="auto"/>
         <w:ind w:left="-115" w:firstLine="0"/>
       </w:pPr>
       <w:r>
@@ -138,7 +140,7 @@
           <w:ilvl w:val="0"/>
           <w:numId w:val="5"/>
         </w:numPr>
-        <w:spacing w:after="0"/>
+        <w:spacing w:after="0" w:line="240" w:lineRule="auto"/>
       </w:pPr>
       <w:r>
         <w:rPr>
@@ -174,7 +176,7 @@
           <w:ilvl w:val="0"/>
           <w:numId w:val="5"/>
         </w:numPr>
-        <w:spacing w:after="0"/>
+        <w:spacing w:after="0" w:line="240" w:lineRule="auto"/>
       </w:pPr>
       <w:r>
         <w:rPr>
@@ -236,7 +238,7 @@
           <w:ilvl w:val="0"/>
           <w:numId w:val="5"/>
         </w:numPr>
-        <w:spacing w:after="0"/>
+        <w:spacing w:after="0" w:line="240" w:lineRule="auto"/>
       </w:pPr>
       <w:r>
         <w:rPr>
@@ -264,7 +266,7 @@
           <w:ilvl w:val="0"/>
           <w:numId w:val="5"/>
         </w:numPr>
-        <w:spacing w:after="0"/>
+        <w:spacing w:after="0" w:line="240" w:lineRule="auto"/>
       </w:pPr>
       <w:r>
         <w:rPr>
@@ -320,7 +322,7 @@
           <w:ilvl w:val="0"/>
           <w:numId w:val="5"/>
         </w:numPr>
-        <w:spacing w:after="0"/>
+        <w:spacing w:after="0" w:line="240" w:lineRule="auto"/>
       </w:pPr>
       <w:r>
         <w:rPr>
@@ -377,7 +379,7 @@
           <w:ilvl w:val="0"/>
           <w:numId w:val="5"/>
         </w:numPr>
-        <w:spacing w:after="0"/>
+        <w:spacing w:after="0" w:line="240" w:lineRule="auto"/>
       </w:pPr>
       <w:r>
         <w:rPr>
@@ -409,7 +411,13 @@
       </w:r>
       <w:proofErr w:type="spellEnd"/>
       <w:r>
-        <w:t xml:space="preserve"> workaround for the purpose of performing ROI analyses (needs to be done on a copied folder)</w:t>
+        <w:t xml:space="preserve"> workaround for the purpose of performing ROI analyses (</w:t>
+      </w:r>
+      <w:r>
+        <w:t>do this</w:t>
+      </w:r>
+      <w:r>
+        <w:t xml:space="preserve"> on a copied folder)</w:t>
       </w:r>
     </w:p>
     <w:p>
@@ -419,14 +427,13 @@
           <w:ilvl w:val="0"/>
           <w:numId w:val="5"/>
         </w:numPr>
-        <w:spacing w:after="0"/>
-      </w:pPr>
-      <w:r>
-        <w:rPr>
-          <w:b/>
-          <w:bCs/>
-        </w:rPr>
-        <w:lastRenderedPageBreak/>
+        <w:spacing w:after="0" w:line="240" w:lineRule="auto"/>
+      </w:pPr>
+      <w:r>
+        <w:rPr>
+          <w:b/>
+          <w:bCs/>
+        </w:rPr>
         <w:t>07_creating_amygdala_nuclei_nooverlap_masks.sh</w:t>
       </w:r>
       <w:r>
@@ -448,7 +455,7 @@
           <w:ilvl w:val="0"/>
           <w:numId w:val="5"/>
         </w:numPr>
-        <w:spacing w:after="0"/>
+        <w:spacing w:after="0" w:line="240" w:lineRule="auto"/>
       </w:pPr>
       <w:r>
         <w:rPr>
@@ -511,7 +518,7 @@
           <w:ilvl w:val="0"/>
           <w:numId w:val="5"/>
         </w:numPr>
-        <w:spacing w:after="0"/>
+        <w:spacing w:after="0" w:line="240" w:lineRule="auto"/>
       </w:pPr>
       <w:r>
         <w:rPr>
@@ -563,7 +570,7 @@
           <w:ilvl w:val="0"/>
           <w:numId w:val="5"/>
         </w:numPr>
-        <w:spacing w:after="0"/>
+        <w:spacing w:after="0" w:line="240" w:lineRule="auto"/>
       </w:pPr>
       <w:proofErr w:type="spellStart"/>
       <w:r>
@@ -584,19 +591,41 @@
     <w:p>
       <w:pPr>
         <w:pStyle w:val="ListParagraph"/>
-        <w:spacing w:after="0"/>
+        <w:spacing w:after="0" w:line="240" w:lineRule="auto"/>
         <w:ind w:left="605" w:firstLine="0"/>
       </w:pPr>
     </w:p>
     <w:p>
       <w:pPr>
-        <w:spacing w:after="0"/>
+        <w:pStyle w:val="ListParagraph"/>
+        <w:spacing w:after="0" w:line="240" w:lineRule="auto"/>
+        <w:ind w:left="605" w:firstLine="0"/>
+      </w:pPr>
+    </w:p>
+    <w:p>
+      <w:pPr>
+        <w:pStyle w:val="ListParagraph"/>
+        <w:spacing w:after="0" w:line="240" w:lineRule="auto"/>
+        <w:ind w:left="605" w:firstLine="0"/>
+      </w:pPr>
+    </w:p>
+    <w:p>
+      <w:pPr>
+        <w:pStyle w:val="ListParagraph"/>
+        <w:spacing w:after="0" w:line="240" w:lineRule="auto"/>
+        <w:ind w:left="605" w:firstLine="0"/>
+      </w:pPr>
+    </w:p>
+    <w:p>
+      <w:pPr>
+        <w:spacing w:after="0" w:line="240" w:lineRule="auto"/>
         <w:ind w:firstLine="0"/>
       </w:pPr>
       <w:r>
         <w:rPr>
           <w:u w:val="single"/>
         </w:rPr>
+        <w:lastRenderedPageBreak/>
         <w:t>Data folder</w:t>
       </w:r>
     </w:p>
@@ -607,7 +636,7 @@
           <w:ilvl w:val="0"/>
           <w:numId w:val="2"/>
         </w:numPr>
-        <w:spacing w:after="0"/>
+        <w:spacing w:after="0" w:line="240" w:lineRule="auto"/>
         <w:rPr>
           <w:u w:val="single"/>
         </w:rPr>
@@ -656,7 +685,7 @@
           <w:ilvl w:val="0"/>
           <w:numId w:val="2"/>
         </w:numPr>
-        <w:spacing w:after="0"/>
+        <w:spacing w:after="0" w:line="240" w:lineRule="auto"/>
         <w:rPr>
           <w:u w:val="single"/>
         </w:rPr>
@@ -679,7 +708,7 @@
           <w:ilvl w:val="0"/>
           <w:numId w:val="2"/>
         </w:numPr>
-        <w:spacing w:after="0"/>
+        <w:spacing w:after="0" w:line="240" w:lineRule="auto"/>
         <w:rPr>
           <w:u w:val="single"/>
         </w:rPr>
@@ -710,7 +739,7 @@
           <w:ilvl w:val="0"/>
           <w:numId w:val="2"/>
         </w:numPr>
-        <w:spacing w:after="0"/>
+        <w:spacing w:after="0" w:line="240" w:lineRule="auto"/>
       </w:pPr>
       <w:r>
         <w:rPr>
@@ -776,7 +805,7 @@
     </w:p>
     <w:p>
       <w:pPr>
-        <w:spacing w:after="0"/>
+        <w:spacing w:after="0" w:line="240" w:lineRule="auto"/>
         <w:ind w:firstLine="0"/>
         <w:rPr>
           <w:u w:val="single"/>
@@ -785,7 +814,7 @@
     </w:p>
     <w:p>
       <w:pPr>
-        <w:spacing w:after="0"/>
+        <w:spacing w:after="0" w:line="240" w:lineRule="auto"/>
         <w:ind w:firstLine="0"/>
         <w:rPr>
           <w:u w:val="single"/>
@@ -806,93 +835,305 @@
     </w:p>
     <w:p>
       <w:pPr>
-        <w:spacing w:after="0"/>
+        <w:spacing w:after="0" w:line="240" w:lineRule="auto"/>
         <w:ind w:firstLine="0"/>
         <w:rPr>
+          <w:rFonts w:eastAsia="Times New Roman"/>
+        </w:rPr>
+      </w:pPr>
+      <w:r>
+        <w:t xml:space="preserve">This folder includes </w:t>
+      </w:r>
+      <w:r>
+        <w:t xml:space="preserve">the </w:t>
+      </w:r>
+      <w:r>
+        <w:rPr>
+          <w:rFonts w:eastAsia="Times New Roman"/>
+          <w:highlight w:val="white"/>
+        </w:rPr>
+        <w:t>non-</w:t>
+      </w:r>
+      <w:proofErr w:type="spellStart"/>
+      <w:r>
+        <w:rPr>
+          <w:rFonts w:eastAsia="Times New Roman"/>
+          <w:highlight w:val="white"/>
+        </w:rPr>
+        <w:t>thresholded</w:t>
+      </w:r>
+      <w:proofErr w:type="spellEnd"/>
+      <w:r>
+        <w:rPr>
+          <w:rFonts w:eastAsia="Times New Roman"/>
+          <w:highlight w:val="white"/>
+        </w:rPr>
+        <w:t xml:space="preserve"> whole-brain activation maps</w:t>
+      </w:r>
+      <w:r>
+        <w:rPr>
+          <w:rFonts w:eastAsia="Times New Roman"/>
+        </w:rPr>
+        <w:t xml:space="preserve"> (</w:t>
+      </w:r>
+      <w:proofErr w:type="spellStart"/>
+      <w:r>
+        <w:rPr>
+          <w:rFonts w:eastAsia="Times New Roman"/>
+        </w:rPr>
+        <w:t>zstats</w:t>
+      </w:r>
+      <w:proofErr w:type="spellEnd"/>
+      <w:r>
+        <w:rPr>
+          <w:rFonts w:eastAsia="Times New Roman"/>
+        </w:rPr>
+        <w:t>) from the whole-brain analyses</w:t>
+      </w:r>
+      <w:r>
+        <w:rPr>
+          <w:rFonts w:eastAsia="Times New Roman"/>
+        </w:rPr>
+        <w:t xml:space="preserve"> (in the </w:t>
+      </w:r>
+      <w:r>
+        <w:rPr>
+          <w:rFonts w:eastAsia="Times New Roman"/>
+          <w:color w:val="000000" w:themeColor="text1"/>
+        </w:rPr>
+        <w:t>MNI152NLin6Asym</w:t>
+      </w:r>
+      <w:r>
+        <w:rPr>
+          <w:rFonts w:eastAsia="Times New Roman"/>
+          <w:color w:val="000000" w:themeColor="text1"/>
+        </w:rPr>
+        <w:t xml:space="preserve"> standard space)</w:t>
+      </w:r>
+      <w:r>
+        <w:rPr>
+          <w:rFonts w:eastAsia="Times New Roman"/>
+        </w:rPr>
+        <w:t xml:space="preserve">.  </w:t>
+      </w:r>
+    </w:p>
+    <w:p>
+      <w:pPr>
+        <w:pStyle w:val="ListParagraph"/>
+        <w:numPr>
+          <w:ilvl w:val="0"/>
+          <w:numId w:val="7"/>
+        </w:numPr>
+        <w:spacing w:after="0" w:line="240" w:lineRule="auto"/>
+        <w:rPr>
+          <w:rFonts w:eastAsia="Times New Roman"/>
+        </w:rPr>
+      </w:pPr>
+      <w:r>
+        <w:rPr>
+          <w:rFonts w:eastAsia="Times New Roman"/>
+          <w:b/>
+          <w:bCs/>
+        </w:rPr>
+        <w:t>zstat1_parent_higher_than_alone_CS+_vs_CS-.nii.gz</w:t>
+      </w:r>
+      <w:r>
+        <w:rPr>
+          <w:rFonts w:eastAsia="Times New Roman"/>
+        </w:rPr>
+        <w:t xml:space="preserve">: whole-brain activation map for the CS+ vs. CS- contrast for parent &gt; alone </w:t>
+      </w:r>
+      <w:r>
+        <w:rPr>
+          <w:rFonts w:eastAsia="Times New Roman"/>
+        </w:rPr>
+        <w:t>(i.e., increased activation during parental presence)</w:t>
+      </w:r>
+    </w:p>
+    <w:p>
+      <w:pPr>
+        <w:pStyle w:val="ListParagraph"/>
+        <w:numPr>
+          <w:ilvl w:val="0"/>
+          <w:numId w:val="7"/>
+        </w:numPr>
+        <w:spacing w:after="0" w:line="240" w:lineRule="auto"/>
+        <w:rPr>
+          <w:rFonts w:eastAsia="Times New Roman"/>
+        </w:rPr>
+      </w:pPr>
+      <w:r>
+        <w:rPr>
+          <w:rFonts w:eastAsia="Times New Roman"/>
+          <w:b/>
+          <w:bCs/>
+        </w:rPr>
+        <w:t>zstat1_parent_higher_than_alone_US_vs_baseline.nii.gz</w:t>
+      </w:r>
+      <w:r>
+        <w:rPr>
+          <w:rFonts w:eastAsia="Times New Roman"/>
+        </w:rPr>
+        <w:t xml:space="preserve">: </w:t>
+      </w:r>
+      <w:r>
+        <w:rPr>
+          <w:rFonts w:eastAsia="Times New Roman"/>
+        </w:rPr>
+        <w:t xml:space="preserve">whole-brain activation map for the </w:t>
+      </w:r>
+      <w:r>
+        <w:rPr>
+          <w:rFonts w:eastAsia="Times New Roman"/>
+        </w:rPr>
+        <w:t>US vs baseline</w:t>
+      </w:r>
+      <w:r>
+        <w:rPr>
+          <w:rFonts w:eastAsia="Times New Roman"/>
+        </w:rPr>
+        <w:t xml:space="preserve"> contrast for parent &gt; alone (i.e., increased activation during parental presence)</w:t>
+      </w:r>
+    </w:p>
+    <w:p>
+      <w:pPr>
+        <w:pStyle w:val="ListParagraph"/>
+        <w:numPr>
+          <w:ilvl w:val="0"/>
+          <w:numId w:val="7"/>
+        </w:numPr>
+        <w:spacing w:after="0" w:line="240" w:lineRule="auto"/>
+        <w:rPr>
+          <w:rFonts w:eastAsia="Times New Roman"/>
+        </w:rPr>
+      </w:pPr>
+      <w:r>
+        <w:rPr>
+          <w:rFonts w:eastAsia="Times New Roman"/>
+          <w:b/>
+          <w:bCs/>
+        </w:rPr>
+        <w:t>zstat2_parent_lower_than_alone_CS+_vs_CS-.nii.gz</w:t>
+      </w:r>
+      <w:r>
+        <w:rPr>
+          <w:rFonts w:eastAsia="Times New Roman"/>
+        </w:rPr>
+        <w:t xml:space="preserve">: </w:t>
+      </w:r>
+      <w:r>
+        <w:rPr>
+          <w:rFonts w:eastAsia="Times New Roman"/>
+        </w:rPr>
+        <w:t>whole-brain activation map for the CS+ vs. CS-</w:t>
+      </w:r>
+      <w:r>
+        <w:rPr>
+          <w:rFonts w:eastAsia="Times New Roman"/>
+        </w:rPr>
+        <w:t xml:space="preserve"> </w:t>
+      </w:r>
+      <w:r>
+        <w:rPr>
+          <w:rFonts w:eastAsia="Times New Roman"/>
+        </w:rPr>
+        <w:t xml:space="preserve">contrast for </w:t>
+      </w:r>
+      <w:r>
+        <w:rPr>
+          <w:rFonts w:eastAsia="Times New Roman"/>
+        </w:rPr>
+        <w:t xml:space="preserve">alone </w:t>
+      </w:r>
+      <w:r>
+        <w:rPr>
+          <w:rFonts w:eastAsia="Times New Roman"/>
+        </w:rPr>
+        <w:t>&gt;</w:t>
+      </w:r>
+      <w:r>
+        <w:rPr>
+          <w:rFonts w:eastAsia="Times New Roman"/>
+        </w:rPr>
+        <w:t xml:space="preserve"> parent</w:t>
+      </w:r>
+      <w:r>
+        <w:rPr>
+          <w:rFonts w:eastAsia="Times New Roman"/>
+        </w:rPr>
+        <w:t xml:space="preserve"> (i.e., decreased activation during parental presence)</w:t>
+      </w:r>
+    </w:p>
+    <w:p>
+      <w:pPr>
+        <w:pStyle w:val="ListParagraph"/>
+        <w:numPr>
+          <w:ilvl w:val="0"/>
+          <w:numId w:val="7"/>
+        </w:numPr>
+        <w:spacing w:after="0" w:line="240" w:lineRule="auto"/>
+        <w:rPr>
+          <w:rFonts w:eastAsia="Times New Roman"/>
+        </w:rPr>
+      </w:pPr>
+      <w:r>
+        <w:rPr>
+          <w:rFonts w:eastAsia="Times New Roman"/>
+          <w:b/>
+          <w:bCs/>
+        </w:rPr>
+        <w:t>zstat2_parent_lower_than_alone_US_vs_baseline.nii.gz</w:t>
+      </w:r>
+      <w:r>
+        <w:rPr>
+          <w:rFonts w:eastAsia="Times New Roman"/>
+        </w:rPr>
+        <w:t xml:space="preserve">: </w:t>
+      </w:r>
+      <w:r>
+        <w:rPr>
+          <w:rFonts w:eastAsia="Times New Roman"/>
+        </w:rPr>
+        <w:t xml:space="preserve">whole-brain activation map for the US vs baseline contrast for </w:t>
+      </w:r>
+      <w:r>
+        <w:rPr>
+          <w:rFonts w:eastAsia="Times New Roman"/>
+        </w:rPr>
+        <w:t>alone &gt; parent</w:t>
+      </w:r>
+      <w:r>
+        <w:rPr>
+          <w:rFonts w:eastAsia="Times New Roman"/>
+        </w:rPr>
+        <w:t xml:space="preserve"> (i.e., </w:t>
+      </w:r>
+      <w:r>
+        <w:rPr>
+          <w:rFonts w:eastAsia="Times New Roman"/>
+        </w:rPr>
+        <w:t>decreased</w:t>
+      </w:r>
+      <w:r>
+        <w:rPr>
+          <w:rFonts w:eastAsia="Times New Roman"/>
+        </w:rPr>
+        <w:t xml:space="preserve"> activation during parental presence)</w:t>
+      </w:r>
+    </w:p>
+    <w:p>
+      <w:pPr>
+        <w:spacing w:after="0" w:line="240" w:lineRule="auto"/>
+        <w:ind w:firstLine="0"/>
+        <w:rPr>
           <w:u w:val="single"/>
         </w:rPr>
       </w:pPr>
       <w:r>
-        <w:t xml:space="preserve">This folder includes </w:t>
-      </w:r>
-      <w:r>
-        <w:t xml:space="preserve">the </w:t>
-      </w:r>
-      <w:r>
-        <w:rPr>
-          <w:rFonts w:eastAsia="Times New Roman"/>
-          <w:highlight w:val="white"/>
-        </w:rPr>
-        <w:t>non-</w:t>
-      </w:r>
-      <w:proofErr w:type="spellStart"/>
-      <w:r>
-        <w:rPr>
-          <w:rFonts w:eastAsia="Times New Roman"/>
-          <w:highlight w:val="white"/>
-        </w:rPr>
-        <w:t>thresholded</w:t>
-      </w:r>
-      <w:proofErr w:type="spellEnd"/>
-      <w:r>
-        <w:rPr>
-          <w:rFonts w:eastAsia="Times New Roman"/>
-          <w:highlight w:val="white"/>
-        </w:rPr>
-        <w:t xml:space="preserve"> whole-brain activation maps</w:t>
-      </w:r>
-      <w:r>
-        <w:rPr>
-          <w:rFonts w:eastAsia="Times New Roman"/>
-        </w:rPr>
-        <w:t xml:space="preserve"> (</w:t>
-      </w:r>
-      <w:proofErr w:type="spellStart"/>
-      <w:r>
-        <w:rPr>
-          <w:rFonts w:eastAsia="Times New Roman"/>
-        </w:rPr>
-        <w:t>zstats</w:t>
-      </w:r>
-      <w:proofErr w:type="spellEnd"/>
-      <w:r>
-        <w:rPr>
-          <w:rFonts w:eastAsia="Times New Roman"/>
-        </w:rPr>
-        <w:t>) from the whole-brain analyses</w:t>
-      </w:r>
-      <w:r>
-        <w:rPr>
-          <w:rFonts w:eastAsia="Times New Roman"/>
-        </w:rPr>
-        <w:t xml:space="preserve"> (in the </w:t>
-      </w:r>
-      <w:r>
-        <w:rPr>
-          <w:rFonts w:eastAsia="Times New Roman"/>
-          <w:color w:val="000000" w:themeColor="text1"/>
-        </w:rPr>
-        <w:t>MNI152NLin6Asym</w:t>
-      </w:r>
-      <w:r>
-        <w:rPr>
-          <w:rFonts w:eastAsia="Times New Roman"/>
-          <w:color w:val="000000" w:themeColor="text1"/>
-        </w:rPr>
-        <w:t xml:space="preserve"> standard space</w:t>
-      </w:r>
-      <w:r>
-        <w:rPr>
-          <w:rFonts w:eastAsia="Times New Roman"/>
-          <w:color w:val="000000" w:themeColor="text1"/>
-        </w:rPr>
-        <w:t>)</w:t>
-      </w:r>
-      <w:r>
-        <w:rPr>
-          <w:rFonts w:eastAsia="Times New Roman"/>
-        </w:rPr>
-        <w:t xml:space="preserve">.  For each contrast of interest (US vs. baseline / CS+ vs. CS-), one file shows the higher-level contrast of parent &gt; alone (i.e., increased activation during parental presence), and a second file shows the higher-level contrast of alone &gt; parent (i.e., decreased activation during parental presence). </w:t>
+        <w:rPr>
+          <w:rFonts w:eastAsia="Times New Roman"/>
+        </w:rPr>
+        <w:t xml:space="preserve"> </w:t>
       </w:r>
     </w:p>
     <w:sectPr>
@@ -906,7 +1147,7 @@
 </file>
 
 <file path=word/numbering.xml><?xml version="1.0" encoding="utf-8"?>
-<w:numbering xmlns:wpc="http://schemas.microsoft.com/office/word/2010/wordprocessingCanvas" xmlns:cx="http://schemas.microsoft.com/office/drawing/2014/chartex" xmlns:cx1="http://schemas.microsoft.com/office/drawing/2015/9/8/chartex" xmlns:cx2="http://schemas.microsoft.com/office/drawing/2015/10/21/chartex" xmlns:cx3="http://schemas.microsoft.com/office/drawing/2016/5/9/chartex" xmlns:cx4="http://schemas.microsoft.com/office/drawing/2016/5/10/chartex" xmlns:cx5="http://schemas.microsoft.com/office/drawing/2016/5/11/chartex" xmlns:cx6="http://schemas.microsoft.com/office/drawing/2016/5/12/chartex" xmlns:cx7="http://schemas.microsoft.com/office/drawing/2016/5/13/chartex" xmlns:cx8="http://schemas.microsoft.com/office/drawing/2016/5/14/chartex" xmlns:mc="http://schemas.openxmlformats.org/markup-compatibility/2006" xmlns:aink="http://schemas.microsoft.com/office/drawing/2016/ink" xmlns:am3d="http://schemas.microsoft.com/office/drawing/2017/model3d" xmlns:o="urn:schemas-microsoft-com:office:office" xmlns:oel="http://schemas.microsoft.com/office/2019/extlst" xmlns:r="http://schemas.openxmlformats.org/officeDocument/2006/relationships" xmlns:m="http://schemas.openxmlformats.org/officeDocument/2006/math" xmlns:v="urn:schemas-microsoft-com:vml" xmlns:wp14="http://schemas.microsoft.com/office/word/2010/wordprocessingDrawing" xmlns:wp="http://schemas.openxmlformats.org/drawingml/2006/wordprocessingDrawing" xmlns:w10="urn:schemas-microsoft-com:office:word" xmlns:w="http://schemas.openxmlformats.org/wordprocessingml/2006/main" xmlns:w14="http://schemas.microsoft.com/office/word/2010/wordml" xmlns:w15="http://schemas.microsoft.com/office/word/2012/wordml" xmlns:w16cex="http://schemas.microsoft.com/office/word/2018/wordml/cex" xmlns:w16cid="http://schemas.microsoft.com/office/word/2016/wordml/cid" xmlns:w16="http://schemas.microsoft.com/office/word/2018/wordml" xmlns:w16du="http://schemas.microsoft.com/office/word/2023/wordml/word16du" xmlns:w16sdtdh="http://schemas.microsoft.com/office/word/2020/wordml/sdtdatahash" xmlns:w16se="http://schemas.microsoft.com/office/word/2015/wordml/symex" xmlns:wpg="http://schemas.microsoft.com/office/word/2010/wordprocessingGroup" xmlns:wpi="http://schemas.microsoft.com/office/word/2010/wordprocessingInk" xmlns:wne="http://schemas.microsoft.com/office/word/2006/wordml" xmlns:wps="http://schemas.microsoft.com/office/word/2010/wordprocessingShape" mc:Ignorable="w14 w15 w16se w16cid w16 w16cex w16sdtdh wp14">
+<w:numbering xmlns:wpc="http://schemas.microsoft.com/office/word/2010/wordprocessingCanvas" xmlns:cx="http://schemas.microsoft.com/office/drawing/2014/chartex" xmlns:cx1="http://schemas.microsoft.com/office/drawing/2015/9/8/chartex" xmlns:cx2="http://schemas.microsoft.com/office/drawing/2015/10/21/chartex" xmlns:cx3="http://schemas.microsoft.com/office/drawing/2016/5/9/chartex" xmlns:cx4="http://schemas.microsoft.com/office/drawing/2016/5/10/chartex" xmlns:cx5="http://schemas.microsoft.com/office/drawing/2016/5/11/chartex" xmlns:cx6="http://schemas.microsoft.com/office/drawing/2016/5/12/chartex" xmlns:cx7="http://schemas.microsoft.com/office/drawing/2016/5/13/chartex" xmlns:cx8="http://schemas.microsoft.com/office/drawing/2016/5/14/chartex" xmlns:mc="http://schemas.openxmlformats.org/markup-compatibility/2006" xmlns:aink="http://schemas.microsoft.com/office/drawing/2016/ink" xmlns:am3d="http://schemas.microsoft.com/office/drawing/2017/model3d" xmlns:o="urn:schemas-microsoft-com:office:office" xmlns:oel="http://schemas.microsoft.com/office/2019/extlst" xmlns:r="http://schemas.openxmlformats.org/officeDocument/2006/relationships" xmlns:m="http://schemas.openxmlformats.org/officeDocument/2006/math" xmlns:v="urn:schemas-microsoft-com:vml" xmlns:wp14="http://schemas.microsoft.com/office/word/2010/wordprocessingDrawing" xmlns:wp="http://schemas.openxmlformats.org/drawingml/2006/wordprocessingDrawing" xmlns:w10="urn:schemas-microsoft-com:office:word" xmlns:w="http://schemas.openxmlformats.org/wordprocessingml/2006/main" xmlns:w14="http://schemas.microsoft.com/office/word/2010/wordml" xmlns:w15="http://schemas.microsoft.com/office/word/2012/wordml" xmlns:w16cex="http://schemas.microsoft.com/office/word/2018/wordml/cex" xmlns:w16cid="http://schemas.microsoft.com/office/word/2016/wordml/cid" xmlns:w16="http://schemas.microsoft.com/office/word/2018/wordml" xmlns:w16sdtdh="http://schemas.microsoft.com/office/word/2020/wordml/sdtdatahash" xmlns:w16se="http://schemas.microsoft.com/office/word/2015/wordml/symex" xmlns:wpg="http://schemas.microsoft.com/office/word/2010/wordprocessingGroup" xmlns:wpi="http://schemas.microsoft.com/office/word/2010/wordprocessingInk" xmlns:wne="http://schemas.microsoft.com/office/word/2006/wordml" xmlns:wps="http://schemas.microsoft.com/office/word/2010/wordprocessingShape" mc:Ignorable="w14 w15 w16se w16cid w16 w16cex w16sdtdh wp14">
   <w:abstractNum w:abstractNumId="0" w15:restartNumberingAfterBreak="0">
     <w:nsid w:val="0DA1056F"/>
     <w:multiLevelType w:val="hybridMultilevel"/>
@@ -997,6 +1238,92 @@
     </w:lvl>
   </w:abstractNum>
   <w:abstractNum w:abstractNumId="1" w15:restartNumberingAfterBreak="0">
+    <w:nsid w:val="156C0209"/>
+    <w:multiLevelType w:val="hybridMultilevel"/>
+    <w:tmpl w:val="84366A10"/>
+    <w:lvl w:ilvl="0" w:tplc="0409000F">
+      <w:start w:val="1"/>
+      <w:numFmt w:val="decimal"/>
+      <w:lvlText w:val="%1."/>
+      <w:lvlJc w:val="left"/>
+      <w:pPr>
+        <w:ind w:left="720" w:hanging="360"/>
+      </w:pPr>
+    </w:lvl>
+    <w:lvl w:ilvl="1" w:tplc="04090019" w:tentative="1">
+      <w:start w:val="1"/>
+      <w:numFmt w:val="lowerLetter"/>
+      <w:lvlText w:val="%2."/>
+      <w:lvlJc w:val="left"/>
+      <w:pPr>
+        <w:ind w:left="1440" w:hanging="360"/>
+      </w:pPr>
+    </w:lvl>
+    <w:lvl w:ilvl="2" w:tplc="0409001B" w:tentative="1">
+      <w:start w:val="1"/>
+      <w:numFmt w:val="lowerRoman"/>
+      <w:lvlText w:val="%3."/>
+      <w:lvlJc w:val="right"/>
+      <w:pPr>
+        <w:ind w:left="2160" w:hanging="180"/>
+      </w:pPr>
+    </w:lvl>
+    <w:lvl w:ilvl="3" w:tplc="0409000F" w:tentative="1">
+      <w:start w:val="1"/>
+      <w:numFmt w:val="decimal"/>
+      <w:lvlText w:val="%4."/>
+      <w:lvlJc w:val="left"/>
+      <w:pPr>
+        <w:ind w:left="2880" w:hanging="360"/>
+      </w:pPr>
+    </w:lvl>
+    <w:lvl w:ilvl="4" w:tplc="04090019" w:tentative="1">
+      <w:start w:val="1"/>
+      <w:numFmt w:val="lowerLetter"/>
+      <w:lvlText w:val="%5."/>
+      <w:lvlJc w:val="left"/>
+      <w:pPr>
+        <w:ind w:left="3600" w:hanging="360"/>
+      </w:pPr>
+    </w:lvl>
+    <w:lvl w:ilvl="5" w:tplc="0409001B" w:tentative="1">
+      <w:start w:val="1"/>
+      <w:numFmt w:val="lowerRoman"/>
+      <w:lvlText w:val="%6."/>
+      <w:lvlJc w:val="right"/>
+      <w:pPr>
+        <w:ind w:left="4320" w:hanging="180"/>
+      </w:pPr>
+    </w:lvl>
+    <w:lvl w:ilvl="6" w:tplc="0409000F" w:tentative="1">
+      <w:start w:val="1"/>
+      <w:numFmt w:val="decimal"/>
+      <w:lvlText w:val="%7."/>
+      <w:lvlJc w:val="left"/>
+      <w:pPr>
+        <w:ind w:left="5040" w:hanging="360"/>
+      </w:pPr>
+    </w:lvl>
+    <w:lvl w:ilvl="7" w:tplc="04090019" w:tentative="1">
+      <w:start w:val="1"/>
+      <w:numFmt w:val="lowerLetter"/>
+      <w:lvlText w:val="%8."/>
+      <w:lvlJc w:val="left"/>
+      <w:pPr>
+        <w:ind w:left="5760" w:hanging="360"/>
+      </w:pPr>
+    </w:lvl>
+    <w:lvl w:ilvl="8" w:tplc="0409001B" w:tentative="1">
+      <w:start w:val="1"/>
+      <w:numFmt w:val="lowerRoman"/>
+      <w:lvlText w:val="%9."/>
+      <w:lvlJc w:val="right"/>
+      <w:pPr>
+        <w:ind w:left="6480" w:hanging="180"/>
+      </w:pPr>
+    </w:lvl>
+  </w:abstractNum>
+  <w:abstractNum w:abstractNumId="2" w15:restartNumberingAfterBreak="0">
     <w:nsid w:val="1DE34D8E"/>
     <w:multiLevelType w:val="hybridMultilevel"/>
     <w:tmpl w:val="50B221AE"/>
@@ -1082,7 +1409,7 @@
       </w:pPr>
     </w:lvl>
   </w:abstractNum>
-  <w:abstractNum w:abstractNumId="2" w15:restartNumberingAfterBreak="0">
+  <w:abstractNum w:abstractNumId="3" w15:restartNumberingAfterBreak="0">
     <w:nsid w:val="207F7082"/>
     <w:multiLevelType w:val="hybridMultilevel"/>
     <w:tmpl w:val="884AE1C0"/>
@@ -1168,7 +1495,7 @@
       </w:pPr>
     </w:lvl>
   </w:abstractNum>
-  <w:abstractNum w:abstractNumId="3" w15:restartNumberingAfterBreak="0">
+  <w:abstractNum w:abstractNumId="4" w15:restartNumberingAfterBreak="0">
     <w:nsid w:val="399D7812"/>
     <w:multiLevelType w:val="hybridMultilevel"/>
     <w:tmpl w:val="511E4240"/>
@@ -1254,7 +1581,7 @@
       </w:pPr>
     </w:lvl>
   </w:abstractNum>
-  <w:abstractNum w:abstractNumId="4" w15:restartNumberingAfterBreak="0">
+  <w:abstractNum w:abstractNumId="5" w15:restartNumberingAfterBreak="0">
     <w:nsid w:val="435B3C79"/>
     <w:multiLevelType w:val="hybridMultilevel"/>
     <w:tmpl w:val="C6986E02"/>
@@ -1340,7 +1667,7 @@
       </w:pPr>
     </w:lvl>
   </w:abstractNum>
-  <w:abstractNum w:abstractNumId="5" w15:restartNumberingAfterBreak="0">
+  <w:abstractNum w:abstractNumId="6" w15:restartNumberingAfterBreak="0">
     <w:nsid w:val="489D74A6"/>
     <w:multiLevelType w:val="hybridMultilevel"/>
     <w:tmpl w:val="A9EA2940"/>
@@ -1430,19 +1757,22 @@
     <w:abstractNumId w:val="0"/>
   </w:num>
   <w:num w:numId="2" w16cid:durableId="699551794">
+    <w:abstractNumId w:val="6"/>
+  </w:num>
+  <w:num w:numId="3" w16cid:durableId="465508699">
     <w:abstractNumId w:val="5"/>
   </w:num>
-  <w:num w:numId="3" w16cid:durableId="465508699">
+  <w:num w:numId="4" w16cid:durableId="1987972478">
+    <w:abstractNumId w:val="3"/>
+  </w:num>
+  <w:num w:numId="5" w16cid:durableId="202711129">
+    <w:abstractNumId w:val="2"/>
+  </w:num>
+  <w:num w:numId="6" w16cid:durableId="342896093">
     <w:abstractNumId w:val="4"/>
   </w:num>
-  <w:num w:numId="4" w16cid:durableId="1987972478">
-    <w:abstractNumId w:val="2"/>
-  </w:num>
-  <w:num w:numId="5" w16cid:durableId="202711129">
+  <w:num w:numId="7" w16cid:durableId="988245539">
     <w:abstractNumId w:val="1"/>
-  </w:num>
-  <w:num w:numId="6" w16cid:durableId="342896093">
-    <w:abstractNumId w:val="3"/>
   </w:num>
 </w:numbering>
 </file>

</xml_diff>

<commit_message>
cosmetic changes in the main script
</commit_message>
<xml_diff>
--- a/OSF/repository_walkthrough.docx
+++ b/OSF/repository_walkthrough.docx
@@ -19,7 +19,23 @@
           <w:b/>
           <w:highlight w:val="white"/>
         </w:rPr>
-        <w:t xml:space="preserve">The effect of parental presence on amygdala and </w:t>
+        <w:t>The effect</w:t>
+      </w:r>
+      <w:r>
+        <w:rPr>
+          <w:rFonts w:eastAsia="Times New Roman"/>
+          <w:b/>
+          <w:highlight w:val="white"/>
+        </w:rPr>
+        <w:t>s</w:t>
+      </w:r>
+      <w:r>
+        <w:rPr>
+          <w:rFonts w:eastAsia="Times New Roman"/>
+          <w:b/>
+          <w:highlight w:val="white"/>
+        </w:rPr>
+        <w:t xml:space="preserve"> of parental presence on amygdala and </w:t>
       </w:r>
       <w:proofErr w:type="spellStart"/>
       <w:r>

</xml_diff>